<commit_message>
Document orientation for exercise 2
</commit_message>
<xml_diff>
--- a/H1/H1.docx
+++ b/H1/H1.docx
@@ -336,45 +336,8 @@
           <w:sz w:val="24"/>
           <w:szCs w:val="24"/>
         </w:rPr>
-        <w:t xml:space="preserve">Cesar Fernando </w:t>
-      </w:r>
-      <w:proofErr w:type="spellStart"/>
-      <w:r>
-        <w:rPr>
-          <w:rStyle w:val="Strong"/>
-          <w:rFonts w:ascii="Arial" w:hAnsi="Arial" w:cs="Arial"/>
-          <w:b w:val="0"/>
-          <w:bCs w:val="0"/>
-          <w:sz w:val="24"/>
-          <w:szCs w:val="24"/>
-        </w:rPr>
-        <w:t>Gamba</w:t>
-      </w:r>
-      <w:proofErr w:type="spellEnd"/>
-      <w:r>
-        <w:rPr>
-          <w:rStyle w:val="Strong"/>
-          <w:rFonts w:ascii="Arial" w:hAnsi="Arial" w:cs="Arial"/>
-          <w:b w:val="0"/>
-          <w:bCs w:val="0"/>
-          <w:sz w:val="24"/>
-          <w:szCs w:val="24"/>
-        </w:rPr>
-        <w:t xml:space="preserve"> </w:t>
-      </w:r>
-      <w:proofErr w:type="spellStart"/>
-      <w:r>
-        <w:rPr>
-          <w:rStyle w:val="Strong"/>
-          <w:rFonts w:ascii="Arial" w:hAnsi="Arial" w:cs="Arial"/>
-          <w:b w:val="0"/>
-          <w:bCs w:val="0"/>
-          <w:sz w:val="24"/>
-          <w:szCs w:val="24"/>
-        </w:rPr>
-        <w:t>Tiusaba</w:t>
-      </w:r>
-      <w:proofErr w:type="spellEnd"/>
+        <w:t>Cesar Fernando Gamba Tiusaba</w:t>
+      </w:r>
     </w:p>
     <w:p>
       <w:pPr>
@@ -924,21 +887,7 @@
         <w:rPr>
           <w:rFonts w:ascii="Arial" w:hAnsi="Arial" w:cs="Arial"/>
         </w:rPr>
-        <w:t xml:space="preserve">This task relies on </w:t>
-      </w:r>
-      <w:proofErr w:type="spellStart"/>
-      <w:r>
-        <w:rPr>
-          <w:rFonts w:ascii="Arial" w:hAnsi="Arial" w:cs="Arial"/>
-        </w:rPr>
-        <w:t>labeled</w:t>
-      </w:r>
-      <w:proofErr w:type="spellEnd"/>
-      <w:r>
-        <w:rPr>
-          <w:rFonts w:ascii="Arial" w:hAnsi="Arial" w:cs="Arial"/>
-        </w:rPr>
-        <w:t xml:space="preserve"> emails (spam or not spam) to train a model to classify incoming messages</w:t>
+        <w:t>This task relies on labeled emails (spam or not spam) to train a model to classify incoming messages</w:t>
       </w:r>
       <w:r>
         <w:rPr>
@@ -1080,22 +1029,42 @@
         </w:rPr>
         <w:t xml:space="preserve"> </w:t>
       </w:r>
-      <w:r>
+    </w:p>
+    <w:p>
+      <w:pPr>
+        <w:pStyle w:val="ListParagraph"/>
+        <w:ind w:left="1440"/>
         <w:rPr>
           <w:rFonts w:ascii="Arial" w:hAnsi="Arial" w:cs="Arial"/>
           <w:b/>
           <w:bCs/>
         </w:rPr>
-        <w:t xml:space="preserve">O </w:t>
-      </w:r>
+      </w:pPr>
       <w:r>
         <w:rPr>
           <w:rFonts w:ascii="Arial" w:hAnsi="Arial" w:cs="Arial"/>
           <w:b/>
           <w:bCs/>
         </w:rPr>
+        <w:t xml:space="preserve">O </w:t>
+      </w:r>
+      <w:r>
+        <w:rPr>
+          <w:rFonts w:ascii="Arial" w:hAnsi="Arial" w:cs="Arial"/>
+          <w:b/>
+          <w:bCs/>
+        </w:rPr>
         <w:t>Objects</w:t>
       </w:r>
+    </w:p>
+    <w:p>
+      <w:pPr>
+        <w:pStyle w:val="ListParagraph"/>
+        <w:ind w:left="1440"/>
+        <w:rPr>
+          <w:rFonts w:ascii="Arial" w:hAnsi="Arial" w:cs="Arial"/>
+        </w:rPr>
+      </w:pPr>
     </w:p>
     <w:p>
       <w:pPr>
@@ -1112,30 +1081,42 @@
         <w:rPr>
           <w:rFonts w:ascii="Arial" w:hAnsi="Arial" w:cs="Arial"/>
         </w:rPr>
-        <w:t xml:space="preserve">A table listing for each wine its measured values of acidity, sugar, alcohol, and </w:t>
-      </w:r>
-      <w:proofErr w:type="spellStart"/>
-      <w:r>
-        <w:rPr>
-          <w:rFonts w:ascii="Arial" w:hAnsi="Arial" w:cs="Arial"/>
-        </w:rPr>
-        <w:t>pH.</w:t>
-      </w:r>
-      <w:proofErr w:type="spellEnd"/>
+        <w:t>A table listing for each wine its measured values of acidity, sugar, alcohol, and pH.</w:t>
+      </w:r>
       <w:r>
         <w:rPr>
           <w:rFonts w:ascii="Arial" w:hAnsi="Arial" w:cs="Arial"/>
         </w:rPr>
         <w:t xml:space="preserve"> </w:t>
       </w:r>
-      <w:r>
+    </w:p>
+    <w:p>
+      <w:pPr>
+        <w:pStyle w:val="ListParagraph"/>
+        <w:ind w:left="1440"/>
         <w:rPr>
           <w:rFonts w:ascii="Arial" w:hAnsi="Arial" w:cs="Arial"/>
           <w:b/>
           <w:bCs/>
         </w:rPr>
+      </w:pPr>
+      <w:r>
+        <w:rPr>
+          <w:rFonts w:ascii="Arial" w:hAnsi="Arial" w:cs="Arial"/>
+          <w:b/>
+          <w:bCs/>
+        </w:rPr>
         <w:t>X Feature space</w:t>
       </w:r>
+    </w:p>
+    <w:p>
+      <w:pPr>
+        <w:pStyle w:val="ListParagraph"/>
+        <w:ind w:left="1440"/>
+        <w:rPr>
+          <w:rFonts w:ascii="Arial" w:hAnsi="Arial" w:cs="Arial"/>
+        </w:rPr>
+      </w:pPr>
     </w:p>
     <w:p>
       <w:pPr>
@@ -1160,14 +1141,34 @@
         </w:rPr>
         <w:t xml:space="preserve"> </w:t>
       </w:r>
-      <w:r>
+    </w:p>
+    <w:p>
+      <w:pPr>
+        <w:pStyle w:val="ListParagraph"/>
+        <w:ind w:left="1440"/>
         <w:rPr>
           <w:rFonts w:ascii="Arial" w:hAnsi="Arial" w:cs="Arial"/>
           <w:b/>
           <w:bCs/>
         </w:rPr>
+      </w:pPr>
+      <w:r>
+        <w:rPr>
+          <w:rFonts w:ascii="Arial" w:hAnsi="Arial" w:cs="Arial"/>
+          <w:b/>
+          <w:bCs/>
+        </w:rPr>
         <w:t>γ(o) Ideal classifier (a human) for real-world objects.</w:t>
       </w:r>
+    </w:p>
+    <w:p>
+      <w:pPr>
+        <w:pStyle w:val="ListParagraph"/>
+        <w:ind w:left="1440"/>
+        <w:rPr>
+          <w:rFonts w:ascii="Arial" w:hAnsi="Arial" w:cs="Arial"/>
+        </w:rPr>
+      </w:pPr>
     </w:p>
     <w:p>
       <w:pPr>
@@ -1192,14 +1193,34 @@
         </w:rPr>
         <w:t xml:space="preserve"> </w:t>
       </w:r>
-      <w:r>
+    </w:p>
+    <w:p>
+      <w:pPr>
+        <w:pStyle w:val="ListParagraph"/>
+        <w:ind w:left="1440"/>
         <w:rPr>
           <w:rFonts w:ascii="Arial" w:hAnsi="Arial" w:cs="Arial"/>
           <w:b/>
           <w:bCs/>
         </w:rPr>
+      </w:pPr>
+      <w:r>
+        <w:rPr>
+          <w:rFonts w:ascii="Arial" w:hAnsi="Arial" w:cs="Arial"/>
+          <w:b/>
+          <w:bCs/>
+        </w:rPr>
         <w:t>α(o) Model formation function.</w:t>
       </w:r>
+    </w:p>
+    <w:p>
+      <w:pPr>
+        <w:pStyle w:val="ListParagraph"/>
+        <w:ind w:left="1440"/>
+        <w:rPr>
+          <w:rFonts w:ascii="Arial" w:hAnsi="Arial" w:cs="Arial"/>
+        </w:rPr>
+      </w:pPr>
     </w:p>
     <w:p>
       <w:pPr>
@@ -1216,35 +1237,7 @@
         <w:rPr>
           <w:rFonts w:ascii="Arial" w:hAnsi="Arial" w:cs="Arial"/>
         </w:rPr>
-        <w:t>The set {</w:t>
-      </w:r>
-      <w:proofErr w:type="spellStart"/>
-      <w:r>
-        <w:rPr>
-          <w:rFonts w:ascii="Arial" w:hAnsi="Arial" w:cs="Arial"/>
-        </w:rPr>
-        <w:t>HighQuality</w:t>
-      </w:r>
-      <w:proofErr w:type="spellEnd"/>
-      <w:r>
-        <w:rPr>
-          <w:rFonts w:ascii="Arial" w:hAnsi="Arial" w:cs="Arial"/>
-        </w:rPr>
-        <w:t xml:space="preserve">, </w:t>
-      </w:r>
-      <w:proofErr w:type="spellStart"/>
-      <w:r>
-        <w:rPr>
-          <w:rFonts w:ascii="Arial" w:hAnsi="Arial" w:cs="Arial"/>
-        </w:rPr>
-        <w:t>LowQuality</w:t>
-      </w:r>
-      <w:proofErr w:type="spellEnd"/>
-      <w:r>
-        <w:rPr>
-          <w:rFonts w:ascii="Arial" w:hAnsi="Arial" w:cs="Arial"/>
-        </w:rPr>
-        <w:t>}</w:t>
+        <w:t>The set {HighQuality, LowQuality}</w:t>
       </w:r>
       <w:r>
         <w:rPr>
@@ -1252,14 +1245,34 @@
         </w:rPr>
         <w:t xml:space="preserve"> </w:t>
       </w:r>
-      <w:r>
+    </w:p>
+    <w:p>
+      <w:pPr>
+        <w:pStyle w:val="ListParagraph"/>
+        <w:ind w:left="1440"/>
         <w:rPr>
           <w:rFonts w:ascii="Arial" w:hAnsi="Arial" w:cs="Arial"/>
           <w:b/>
           <w:bCs/>
         </w:rPr>
+      </w:pPr>
+      <w:r>
+        <w:rPr>
+          <w:rFonts w:ascii="Arial" w:hAnsi="Arial" w:cs="Arial"/>
+          <w:b/>
+          <w:bCs/>
+        </w:rPr>
         <w:t>C Classes</w:t>
       </w:r>
+    </w:p>
+    <w:p>
+      <w:pPr>
+        <w:pStyle w:val="ListParagraph"/>
+        <w:ind w:left="1440"/>
+        <w:rPr>
+          <w:rFonts w:ascii="Arial" w:hAnsi="Arial" w:cs="Arial"/>
+        </w:rPr>
+      </w:pPr>
     </w:p>
     <w:p>
       <w:pPr>
@@ -1284,6 +1297,15 @@
         </w:rPr>
         <w:t xml:space="preserve"> </w:t>
       </w:r>
+    </w:p>
+    <w:p>
+      <w:pPr>
+        <w:pStyle w:val="ListParagraph"/>
+        <w:ind w:left="1440"/>
+        <w:rPr>
+          <w:rFonts w:ascii="Arial" w:hAnsi="Arial" w:cs="Arial"/>
+        </w:rPr>
+      </w:pPr>
       <w:r>
         <w:rPr>
           <w:rFonts w:ascii="Arial" w:hAnsi="Arial" w:cs="Arial"/>
@@ -1426,27 +1448,13 @@
         <w:rPr>
           <w:rFonts w:ascii="Arial" w:hAnsi="Arial" w:cs="Arial"/>
         </w:rPr>
-        <w:t>called “</w:t>
-      </w:r>
-      <w:proofErr w:type="spellStart"/>
-      <w:r>
-        <w:rPr>
-          <w:rFonts w:ascii="Arial" w:hAnsi="Arial" w:cs="Arial"/>
-        </w:rPr>
-        <w:t>Answers_Human_AI”</w:t>
-      </w:r>
-      <w:r>
-        <w:rPr>
-          <w:rFonts w:ascii="Arial" w:hAnsi="Arial" w:cs="Arial"/>
-        </w:rPr>
-        <w:t>attached</w:t>
-      </w:r>
-      <w:proofErr w:type="spellEnd"/>
-      <w:r>
-        <w:rPr>
-          <w:rFonts w:ascii="Arial" w:hAnsi="Arial" w:cs="Arial"/>
-        </w:rPr>
-        <w:t xml:space="preserve"> to this report.</w:t>
+        <w:t>called “Answers_Human_AI”</w:t>
+      </w:r>
+      <w:r>
+        <w:rPr>
+          <w:rFonts w:ascii="Arial" w:hAnsi="Arial" w:cs="Arial"/>
+        </w:rPr>
+        <w:t>attached to this report.</w:t>
       </w:r>
     </w:p>
     <w:p>
@@ -1698,21 +1706,7 @@
         <w:rPr>
           <w:rFonts w:ascii="Arial" w:hAnsi="Arial" w:cs="Arial"/>
         </w:rPr>
-        <w:t xml:space="preserve"> Ap there are in each case m1, . . . , </w:t>
-      </w:r>
-      <w:proofErr w:type="spellStart"/>
-      <w:r>
-        <w:rPr>
-          <w:rFonts w:ascii="Arial" w:hAnsi="Arial" w:cs="Arial"/>
-        </w:rPr>
-        <w:t>mp</w:t>
-      </w:r>
-      <w:proofErr w:type="spellEnd"/>
-      <w:r>
-        <w:rPr>
-          <w:rFonts w:ascii="Arial" w:hAnsi="Arial" w:cs="Arial"/>
-        </w:rPr>
-        <w:t xml:space="preserve"> values, e.g. ai,1, . . . , ai,</w:t>
+        <w:t xml:space="preserve"> Ap there are in each case m1, . . . , mp values, e.g. ai,1, . . . , ai,</w:t>
       </w:r>
       <w:r>
         <w:rPr>
@@ -1724,21 +1718,7 @@
         <w:rPr>
           <w:rFonts w:ascii="Arial" w:hAnsi="Arial" w:cs="Arial"/>
         </w:rPr>
-        <w:t xml:space="preserve">mi for Ai . The hypothesis space contains the conjunctions of restrictions for the attributes: “A1 has value a1,j1 and . . . and Ap has value </w:t>
-      </w:r>
-      <w:proofErr w:type="spellStart"/>
-      <w:r>
-        <w:rPr>
-          <w:rFonts w:ascii="Arial" w:hAnsi="Arial" w:cs="Arial"/>
-        </w:rPr>
-        <w:t>ap,jp</w:t>
-      </w:r>
-      <w:proofErr w:type="spellEnd"/>
-      <w:r>
-        <w:rPr>
-          <w:rFonts w:ascii="Arial" w:hAnsi="Arial" w:cs="Arial"/>
-        </w:rPr>
-        <w:t xml:space="preserve"> ”. A question mark in a hypothesis denotes a wildcard for the respective attribute domain. The hypothesis space does also contain the empty hypothesis </w:t>
+        <w:t xml:space="preserve">mi for Ai . The hypothesis space contains the conjunctions of restrictions for the attributes: “A1 has value a1,j1 and . . . and Ap has value ap,jp ”. A question mark in a hypothesis denotes a wildcard for the respective attribute domain. The hypothesis space does also contain the empty hypothesis </w:t>
       </w:r>
       <w:r>
         <w:rPr>
@@ -1769,7 +1749,7 @@
         <w:rPr>
           <w:rFonts w:ascii="Arial" w:hAnsi="Arial" w:cs="Arial"/>
         </w:rPr>
-        <w:t xml:space="preserve">Determine the number n(p) of all possible examples for this problem. </w:t>
+        <w:t>Determine the number n(p) of all possible examples for this problem.</w:t>
       </w:r>
     </w:p>
     <w:p>
@@ -1960,6 +1940,7 @@
         <w:rPr>
           <w:rFonts w:ascii="Arial" w:hAnsi="Arial" w:cs="Arial"/>
         </w:rPr>
+        <w:lastRenderedPageBreak/>
         <w:t>Apply the Candidate-Elimination algorithm for the example sequence 1, 2, 3, 4, and identify the boundary sets HS and HG.</w:t>
       </w:r>
     </w:p>
@@ -2065,7 +2046,6 @@
           <w:szCs w:val="24"/>
           <w:shd w:val="clear" w:color="auto" w:fill="FFFFFF"/>
         </w:rPr>
-        <w:lastRenderedPageBreak/>
         <w:drawing>
           <wp:inline distT="0" distB="0" distL="0" distR="0" wp14:anchorId="33503F72" wp14:editId="289EB7EB">
             <wp:extent cx="2270785" cy="865061"/>

</xml_diff>